<commit_message>
Question Paper Format Template Correction.
[FIX] AutoQPGen :: /static/DocxTemplates/QuestionPaperTemplate_10_5.docx :: Corrected "Levels" column substitution in the output Question Paper.
</commit_message>
<xml_diff>
--- a/static/DocxTemplates/QuestionPaperTemplate_10_5.docx
+++ b/static/DocxTemplates/QuestionPaperTemplate_10_5.docx
@@ -125,7 +125,7 @@
           </mc:Choice>
           <mc:Fallback>
             <w:pict>
-              <v:shape w14:anchorId="02D25D94" id="Graphic 2" o:spid="_x0000_s1026" style="position:absolute;margin-left:0;margin-top:93pt;width:595.35pt;height:1.45pt;z-index:15729152;visibility:visible;mso-wrap-style:square;mso-wrap-distance-left:0;mso-wrap-distance-top:0;mso-wrap-distance-right:0;mso-wrap-distance-bottom:0;mso-position-horizontal:absolute;mso-position-horizontal-relative:page;mso-position-vertical:absolute;mso-position-vertical-relative:page;v-text-anchor:top" coordsize="7560945,18415" o:gfxdata="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" path="m,17810l7560564,e" filled="f">
+              <v:shape w14:anchorId="7853F155" id="Graphic 2" o:spid="_x0000_s1026" style="position:absolute;margin-left:0;margin-top:93pt;width:595.35pt;height:1.45pt;z-index:15729152;visibility:visible;mso-wrap-style:square;mso-wrap-distance-left:0;mso-wrap-distance-top:0;mso-wrap-distance-right:0;mso-wrap-distance-bottom:0;mso-position-horizontal:absolute;mso-position-horizontal-relative:page;mso-position-vertical:absolute;mso-position-vertical-relative:page;v-text-anchor:top" coordsize="7560945,18415" o:gfxdata="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" path="m,17810l7560564,e" filled="f">
                 <v:path arrowok="t"/>
                 <w10:wrap anchorx="page" anchory="page"/>
               </v:shape>
@@ -534,6 +534,7 @@
         </w:rPr>
         <w:t xml:space="preserve"> </w:t>
       </w:r>
+      <w:proofErr w:type="gramStart"/>
       <w:r>
         <w:rPr>
           <w:b/>
@@ -550,6 +551,7 @@
         <w:t>cieNumber</w:t>
       </w:r>
       <w:proofErr w:type="spellEnd"/>
+      <w:proofErr w:type="gramEnd"/>
       <w:r>
         <w:rPr>
           <w:b/>
@@ -645,6 +647,7 @@
                 <w:sz w:val="24"/>
               </w:rPr>
             </w:pPr>
+            <w:proofErr w:type="gramStart"/>
             <w:r>
               <w:rPr>
                 <w:b/>
@@ -663,6 +666,7 @@
               <w:t>departmentName</w:t>
             </w:r>
             <w:proofErr w:type="spellEnd"/>
+            <w:proofErr w:type="gramEnd"/>
             <w:r>
               <w:rPr>
                 <w:b/>
@@ -730,12 +734,21 @@
                 <w:sz w:val="24"/>
               </w:rPr>
             </w:pPr>
-            <w:r>
-              <w:rPr>
-                <w:b/>
-                <w:sz w:val="24"/>
-              </w:rPr>
-              <w:t>{{ semester }}</w:t>
+            <w:proofErr w:type="gramStart"/>
+            <w:r>
+              <w:rPr>
+                <w:b/>
+                <w:sz w:val="24"/>
+              </w:rPr>
+              <w:t>{{ semester</w:t>
+            </w:r>
+            <w:proofErr w:type="gramEnd"/>
+            <w:r>
+              <w:rPr>
+                <w:b/>
+                <w:sz w:val="24"/>
+              </w:rPr>
+              <w:t xml:space="preserve"> }}</w:t>
             </w:r>
           </w:p>
         </w:tc>
@@ -777,6 +790,7 @@
                 <w:sz w:val="24"/>
               </w:rPr>
             </w:pPr>
+            <w:proofErr w:type="gramStart"/>
             <w:r>
               <w:rPr>
                 <w:b/>
@@ -793,6 +807,7 @@
               <w:t>courseName</w:t>
             </w:r>
             <w:proofErr w:type="spellEnd"/>
+            <w:proofErr w:type="gramEnd"/>
             <w:r>
               <w:rPr>
                 <w:b/>
@@ -842,6 +857,7 @@
                 <w:sz w:val="24"/>
               </w:rPr>
             </w:pPr>
+            <w:proofErr w:type="gramStart"/>
             <w:r>
               <w:rPr>
                 <w:b/>
@@ -860,6 +876,7 @@
               <w:t>electiveChoice</w:t>
             </w:r>
             <w:proofErr w:type="spellEnd"/>
+            <w:proofErr w:type="gramEnd"/>
             <w:r>
               <w:rPr>
                 <w:b/>
@@ -914,13 +931,23 @@
                 <w:sz w:val="24"/>
               </w:rPr>
             </w:pPr>
+            <w:proofErr w:type="gramStart"/>
             <w:r>
               <w:rPr>
                 <w:b/>
                 <w:spacing w:val="-2"/>
                 <w:sz w:val="24"/>
               </w:rPr>
-              <w:t>{{ date }}</w:t>
+              <w:t>{{ date</w:t>
+            </w:r>
+            <w:proofErr w:type="gramEnd"/>
+            <w:r>
+              <w:rPr>
+                <w:b/>
+                <w:spacing w:val="-2"/>
+                <w:sz w:val="24"/>
+              </w:rPr>
+              <w:t xml:space="preserve"> }}</w:t>
             </w:r>
           </w:p>
         </w:tc>
@@ -958,12 +985,21 @@
                 <w:sz w:val="24"/>
               </w:rPr>
             </w:pPr>
-            <w:r>
-              <w:rPr>
-                <w:b/>
-                <w:sz w:val="24"/>
-              </w:rPr>
-              <w:t>{{ timings }}</w:t>
+            <w:proofErr w:type="gramStart"/>
+            <w:r>
+              <w:rPr>
+                <w:b/>
+                <w:sz w:val="24"/>
+              </w:rPr>
+              <w:t>{{ timings</w:t>
+            </w:r>
+            <w:proofErr w:type="gramEnd"/>
+            <w:r>
+              <w:rPr>
+                <w:b/>
+                <w:sz w:val="24"/>
+              </w:rPr>
+              <w:t xml:space="preserve"> }}</w:t>
             </w:r>
           </w:p>
         </w:tc>
@@ -1011,6 +1047,7 @@
                 <w:sz w:val="24"/>
               </w:rPr>
             </w:pPr>
+            <w:proofErr w:type="gramStart"/>
             <w:r>
               <w:rPr>
                 <w:b/>
@@ -1029,6 +1066,7 @@
               <w:t>courseCode</w:t>
             </w:r>
             <w:proofErr w:type="spellEnd"/>
+            <w:proofErr w:type="gramEnd"/>
             <w:r>
               <w:rPr>
                 <w:b/>
@@ -1092,6 +1130,7 @@
                 <w:sz w:val="24"/>
               </w:rPr>
             </w:pPr>
+            <w:proofErr w:type="gramStart"/>
             <w:r>
               <w:rPr>
                 <w:b/>
@@ -1110,6 +1149,7 @@
               <w:t>maxMarks</w:t>
             </w:r>
             <w:proofErr w:type="spellEnd"/>
+            <w:proofErr w:type="gramEnd"/>
             <w:r>
               <w:rPr>
                 <w:b/>
@@ -1175,7 +1215,15 @@
                 <w:b/>
                 <w:sz w:val="24"/>
               </w:rPr>
-              <w:t xml:space="preserve">any {{ </w:t>
+              <w:t xml:space="preserve">any </w:t>
+            </w:r>
+            <w:proofErr w:type="gramStart"/>
+            <w:r>
+              <w:rPr>
+                <w:b/>
+                <w:sz w:val="24"/>
+              </w:rPr>
+              <w:t xml:space="preserve">{{ </w:t>
             </w:r>
             <w:proofErr w:type="spellStart"/>
             <w:r>
@@ -1186,6 +1234,7 @@
               <w:t>mandatoryCount</w:t>
             </w:r>
             <w:proofErr w:type="spellEnd"/>
+            <w:proofErr w:type="gramEnd"/>
             <w:r>
               <w:rPr>
                 <w:b/>
@@ -1454,11 +1503,19 @@
                 <w:sz w:val="23"/>
               </w:rPr>
             </w:pPr>
+            <w:proofErr w:type="gramStart"/>
             <w:r>
               <w:rPr>
                 <w:sz w:val="23"/>
               </w:rPr>
-              <w:t>{{ q1a }}</w:t>
+              <w:t>{{ q</w:t>
+            </w:r>
+            <w:proofErr w:type="gramEnd"/>
+            <w:r>
+              <w:rPr>
+                <w:sz w:val="23"/>
+              </w:rPr>
+              <w:t>1a }}</w:t>
             </w:r>
           </w:p>
         </w:tc>
@@ -1476,6 +1533,7 @@
                 <w:sz w:val="24"/>
               </w:rPr>
             </w:pPr>
+            <w:proofErr w:type="gramStart"/>
             <w:r>
               <w:rPr>
                 <w:spacing w:val="-5"/>
@@ -1488,7 +1546,15 @@
                 <w:spacing w:val="-5"/>
                 <w:sz w:val="24"/>
               </w:rPr>
-              <w:t>{{ co1a }}</w:t>
+              <w:t>{</w:t>
+            </w:r>
+            <w:proofErr w:type="gramEnd"/>
+            <w:r>
+              <w:rPr>
+                <w:spacing w:val="-5"/>
+                <w:sz w:val="24"/>
+              </w:rPr>
+              <w:t>{ co1a }}</w:t>
             </w:r>
           </w:p>
         </w:tc>
@@ -1507,6 +1573,7 @@
                 <w:sz w:val="24"/>
               </w:rPr>
             </w:pPr>
+            <w:proofErr w:type="gramStart"/>
             <w:r>
               <w:rPr>
                 <w:b/>
@@ -1521,7 +1588,32 @@
                 <w:spacing w:val="-5"/>
                 <w:sz w:val="24"/>
               </w:rPr>
-              <w:t>{{ level1a }}</w:t>
+              <w:t>{</w:t>
+            </w:r>
+            <w:proofErr w:type="gramEnd"/>
+            <w:r>
+              <w:rPr>
+                <w:b/>
+                <w:spacing w:val="-5"/>
+                <w:sz w:val="24"/>
+              </w:rPr>
+              <w:t xml:space="preserve">{ </w:t>
+            </w:r>
+            <w:r>
+              <w:rPr>
+                <w:b/>
+                <w:spacing w:val="-5"/>
+                <w:sz w:val="24"/>
+              </w:rPr>
+              <w:t>lvl</w:t>
+            </w:r>
+            <w:r>
+              <w:rPr>
+                <w:b/>
+                <w:spacing w:val="-5"/>
+                <w:sz w:val="24"/>
+              </w:rPr>
+              <w:t>1a }}</w:t>
             </w:r>
           </w:p>
         </w:tc>
@@ -1566,13 +1658,23 @@
                 <w:sz w:val="24"/>
               </w:rPr>
             </w:pPr>
+            <w:proofErr w:type="gramStart"/>
             <w:r>
               <w:rPr>
                 <w:b/>
                 <w:spacing w:val="-10"/>
                 <w:sz w:val="24"/>
               </w:rPr>
-              <w:t>{{ module1a }}</w:t>
+              <w:t>{{ module</w:t>
+            </w:r>
+            <w:proofErr w:type="gramEnd"/>
+            <w:r>
+              <w:rPr>
+                <w:b/>
+                <w:spacing w:val="-10"/>
+                <w:sz w:val="24"/>
+              </w:rPr>
+              <w:t>1a }}</w:t>
             </w:r>
           </w:p>
         </w:tc>
@@ -1633,11 +1735,19 @@
                 <w:sz w:val="23"/>
               </w:rPr>
             </w:pPr>
+            <w:proofErr w:type="gramStart"/>
             <w:r>
               <w:rPr>
                 <w:sz w:val="23"/>
               </w:rPr>
-              <w:t>{{ q1b }}</w:t>
+              <w:t>{{ q</w:t>
+            </w:r>
+            <w:proofErr w:type="gramEnd"/>
+            <w:r>
+              <w:rPr>
+                <w:sz w:val="23"/>
+              </w:rPr>
+              <w:t>1b }}</w:t>
             </w:r>
           </w:p>
         </w:tc>
@@ -1655,6 +1765,7 @@
                 <w:sz w:val="24"/>
               </w:rPr>
             </w:pPr>
+            <w:proofErr w:type="gramStart"/>
             <w:r>
               <w:rPr>
                 <w:spacing w:val="-5"/>
@@ -1667,7 +1778,15 @@
                 <w:spacing w:val="-5"/>
                 <w:sz w:val="24"/>
               </w:rPr>
-              <w:t>{{ co1b }}</w:t>
+              <w:t>{</w:t>
+            </w:r>
+            <w:proofErr w:type="gramEnd"/>
+            <w:r>
+              <w:rPr>
+                <w:spacing w:val="-5"/>
+                <w:sz w:val="24"/>
+              </w:rPr>
+              <w:t>{ co1b }}</w:t>
             </w:r>
           </w:p>
         </w:tc>
@@ -1685,6 +1804,7 @@
                 <w:sz w:val="24"/>
               </w:rPr>
             </w:pPr>
+            <w:proofErr w:type="gramStart"/>
             <w:r>
               <w:rPr>
                 <w:b/>
@@ -1699,7 +1819,32 @@
                 <w:spacing w:val="-5"/>
                 <w:sz w:val="24"/>
               </w:rPr>
-              <w:t>{{ level1b }}</w:t>
+              <w:t>{</w:t>
+            </w:r>
+            <w:proofErr w:type="gramEnd"/>
+            <w:r>
+              <w:rPr>
+                <w:b/>
+                <w:spacing w:val="-5"/>
+                <w:sz w:val="24"/>
+              </w:rPr>
+              <w:t xml:space="preserve">{ </w:t>
+            </w:r>
+            <w:r>
+              <w:rPr>
+                <w:b/>
+                <w:spacing w:val="-5"/>
+                <w:sz w:val="24"/>
+              </w:rPr>
+              <w:t>lvl</w:t>
+            </w:r>
+            <w:r>
+              <w:rPr>
+                <w:b/>
+                <w:spacing w:val="-5"/>
+                <w:sz w:val="24"/>
+              </w:rPr>
+              <w:t>1b }}</w:t>
             </w:r>
           </w:p>
         </w:tc>
@@ -1743,13 +1888,23 @@
                 <w:sz w:val="24"/>
               </w:rPr>
             </w:pPr>
+            <w:proofErr w:type="gramStart"/>
             <w:r>
               <w:rPr>
                 <w:b/>
                 <w:spacing w:val="-10"/>
                 <w:sz w:val="24"/>
               </w:rPr>
-              <w:t>{{ module1b }}</w:t>
+              <w:t>{{ module</w:t>
+            </w:r>
+            <w:proofErr w:type="gramEnd"/>
+            <w:r>
+              <w:rPr>
+                <w:b/>
+                <w:spacing w:val="-10"/>
+                <w:sz w:val="24"/>
+              </w:rPr>
+              <w:t>1b }}</w:t>
             </w:r>
           </w:p>
         </w:tc>
@@ -1851,23 +2006,19 @@
                 <w:sz w:val="23"/>
               </w:rPr>
             </w:pPr>
+            <w:proofErr w:type="gramStart"/>
             <w:r>
               <w:rPr>
                 <w:sz w:val="23"/>
               </w:rPr>
               <w:t>{{ q</w:t>
             </w:r>
+            <w:proofErr w:type="gramEnd"/>
             <w:r>
               <w:rPr>
                 <w:sz w:val="23"/>
               </w:rPr>
-              <w:t>2a</w:t>
-            </w:r>
-            <w:r>
-              <w:rPr>
-                <w:sz w:val="23"/>
-              </w:rPr>
-              <w:t xml:space="preserve"> }}</w:t>
+              <w:t>2a }}</w:t>
             </w:r>
           </w:p>
         </w:tc>
@@ -1885,6 +2036,7 @@
                 <w:sz w:val="24"/>
               </w:rPr>
             </w:pPr>
+            <w:proofErr w:type="gramStart"/>
             <w:r>
               <w:rPr>
                 <w:spacing w:val="-5"/>
@@ -1897,7 +2049,15 @@
                 <w:spacing w:val="-5"/>
                 <w:sz w:val="24"/>
               </w:rPr>
-              <w:t>{{ co2a }}</w:t>
+              <w:t>{</w:t>
+            </w:r>
+            <w:proofErr w:type="gramEnd"/>
+            <w:r>
+              <w:rPr>
+                <w:spacing w:val="-5"/>
+                <w:sz w:val="24"/>
+              </w:rPr>
+              <w:t>{ co2a }}</w:t>
             </w:r>
           </w:p>
         </w:tc>
@@ -1916,6 +2076,7 @@
                 <w:sz w:val="24"/>
               </w:rPr>
             </w:pPr>
+            <w:proofErr w:type="gramStart"/>
             <w:r>
               <w:rPr>
                 <w:b/>
@@ -1930,7 +2091,32 @@
                 <w:spacing w:val="-5"/>
                 <w:sz w:val="24"/>
               </w:rPr>
-              <w:t>{{ level2a }}</w:t>
+              <w:t>{</w:t>
+            </w:r>
+            <w:proofErr w:type="gramEnd"/>
+            <w:r>
+              <w:rPr>
+                <w:b/>
+                <w:spacing w:val="-5"/>
+                <w:sz w:val="24"/>
+              </w:rPr>
+              <w:t xml:space="preserve">{ </w:t>
+            </w:r>
+            <w:r>
+              <w:rPr>
+                <w:b/>
+                <w:spacing w:val="-5"/>
+                <w:sz w:val="24"/>
+              </w:rPr>
+              <w:t>lvl</w:t>
+            </w:r>
+            <w:r>
+              <w:rPr>
+                <w:b/>
+                <w:spacing w:val="-5"/>
+                <w:sz w:val="24"/>
+              </w:rPr>
+              <w:t>2a }}</w:t>
             </w:r>
           </w:p>
         </w:tc>
@@ -1975,12 +2161,21 @@
                 <w:sz w:val="24"/>
               </w:rPr>
             </w:pPr>
-            <w:r>
-              <w:rPr>
-                <w:b/>
-                <w:sz w:val="24"/>
-              </w:rPr>
-              <w:t>{{ module2a }}</w:t>
+            <w:proofErr w:type="gramStart"/>
+            <w:r>
+              <w:rPr>
+                <w:b/>
+                <w:sz w:val="24"/>
+              </w:rPr>
+              <w:t>{{ module</w:t>
+            </w:r>
+            <w:proofErr w:type="gramEnd"/>
+            <w:r>
+              <w:rPr>
+                <w:b/>
+                <w:sz w:val="24"/>
+              </w:rPr>
+              <w:t>2a }}</w:t>
             </w:r>
           </w:p>
         </w:tc>
@@ -2041,23 +2236,19 @@
                 <w:sz w:val="24"/>
               </w:rPr>
             </w:pPr>
+            <w:proofErr w:type="gramStart"/>
             <w:r>
               <w:rPr>
                 <w:sz w:val="23"/>
               </w:rPr>
               <w:t>{{ q</w:t>
             </w:r>
+            <w:proofErr w:type="gramEnd"/>
             <w:r>
               <w:rPr>
                 <w:sz w:val="23"/>
               </w:rPr>
-              <w:t>2</w:t>
-            </w:r>
-            <w:r>
-              <w:rPr>
-                <w:sz w:val="23"/>
-              </w:rPr>
-              <w:t>b }}</w:t>
+              <w:t>2b }}</w:t>
             </w:r>
           </w:p>
         </w:tc>
@@ -2075,6 +2266,7 @@
                 <w:sz w:val="24"/>
               </w:rPr>
             </w:pPr>
+            <w:proofErr w:type="gramStart"/>
             <w:r>
               <w:rPr>
                 <w:spacing w:val="-5"/>
@@ -2087,7 +2279,15 @@
                 <w:spacing w:val="-5"/>
                 <w:sz w:val="24"/>
               </w:rPr>
-              <w:t>{{ co2b }}</w:t>
+              <w:t>{</w:t>
+            </w:r>
+            <w:proofErr w:type="gramEnd"/>
+            <w:r>
+              <w:rPr>
+                <w:spacing w:val="-5"/>
+                <w:sz w:val="24"/>
+              </w:rPr>
+              <w:t>{ co2b }}</w:t>
             </w:r>
           </w:p>
         </w:tc>
@@ -2106,6 +2306,7 @@
                 <w:sz w:val="24"/>
               </w:rPr>
             </w:pPr>
+            <w:proofErr w:type="gramStart"/>
             <w:r>
               <w:rPr>
                 <w:b/>
@@ -2120,7 +2321,32 @@
                 <w:spacing w:val="-5"/>
                 <w:sz w:val="24"/>
               </w:rPr>
-              <w:t>{{ level2b }}</w:t>
+              <w:t>{</w:t>
+            </w:r>
+            <w:proofErr w:type="gramEnd"/>
+            <w:r>
+              <w:rPr>
+                <w:b/>
+                <w:spacing w:val="-5"/>
+                <w:sz w:val="24"/>
+              </w:rPr>
+              <w:t xml:space="preserve">{ </w:t>
+            </w:r>
+            <w:r>
+              <w:rPr>
+                <w:b/>
+                <w:spacing w:val="-5"/>
+                <w:sz w:val="24"/>
+              </w:rPr>
+              <w:t>lvl</w:t>
+            </w:r>
+            <w:r>
+              <w:rPr>
+                <w:b/>
+                <w:spacing w:val="-5"/>
+                <w:sz w:val="24"/>
+              </w:rPr>
+              <w:t>2b }}</w:t>
             </w:r>
           </w:p>
         </w:tc>
@@ -2165,6 +2391,7 @@
                 <w:sz w:val="24"/>
               </w:rPr>
             </w:pPr>
+            <w:proofErr w:type="gramStart"/>
             <w:r>
               <w:rPr>
                 <w:b/>
@@ -2172,6 +2399,7 @@
               </w:rPr>
               <w:t>{{ module</w:t>
             </w:r>
+            <w:proofErr w:type="gramEnd"/>
             <w:r>
               <w:rPr>
                 <w:b/>
@@ -2266,23 +2494,19 @@
                 <w:sz w:val="24"/>
               </w:rPr>
             </w:pPr>
+            <w:proofErr w:type="gramStart"/>
             <w:r>
               <w:rPr>
                 <w:sz w:val="23"/>
               </w:rPr>
               <w:t>{{ q</w:t>
             </w:r>
+            <w:proofErr w:type="gramEnd"/>
             <w:r>
               <w:rPr>
                 <w:sz w:val="23"/>
               </w:rPr>
-              <w:t>3a</w:t>
-            </w:r>
-            <w:r>
-              <w:rPr>
-                <w:sz w:val="23"/>
-              </w:rPr>
-              <w:t xml:space="preserve"> }}</w:t>
+              <w:t>3a }}</w:t>
             </w:r>
           </w:p>
         </w:tc>
@@ -2303,6 +2527,7 @@
                 <w:sz w:val="24"/>
               </w:rPr>
             </w:pPr>
+            <w:proofErr w:type="gramStart"/>
             <w:r>
               <w:rPr>
                 <w:spacing w:val="-5"/>
@@ -2315,7 +2540,15 @@
                 <w:spacing w:val="-5"/>
                 <w:sz w:val="24"/>
               </w:rPr>
-              <w:t>{{ co3a }}</w:t>
+              <w:t>{</w:t>
+            </w:r>
+            <w:proofErr w:type="gramEnd"/>
+            <w:r>
+              <w:rPr>
+                <w:spacing w:val="-5"/>
+                <w:sz w:val="24"/>
+              </w:rPr>
+              <w:t>{ co3a }}</w:t>
             </w:r>
           </w:p>
         </w:tc>
@@ -2337,6 +2570,7 @@
                 <w:sz w:val="24"/>
               </w:rPr>
             </w:pPr>
+            <w:proofErr w:type="gramStart"/>
             <w:r>
               <w:rPr>
                 <w:b/>
@@ -2351,7 +2585,32 @@
                 <w:spacing w:val="-5"/>
                 <w:sz w:val="24"/>
               </w:rPr>
-              <w:t>{{ level3a }}</w:t>
+              <w:t>{</w:t>
+            </w:r>
+            <w:proofErr w:type="gramEnd"/>
+            <w:r>
+              <w:rPr>
+                <w:b/>
+                <w:spacing w:val="-5"/>
+                <w:sz w:val="24"/>
+              </w:rPr>
+              <w:t xml:space="preserve">{ </w:t>
+            </w:r>
+            <w:r>
+              <w:rPr>
+                <w:b/>
+                <w:spacing w:val="-5"/>
+                <w:sz w:val="24"/>
+              </w:rPr>
+              <w:t>lvl</w:t>
+            </w:r>
+            <w:r>
+              <w:rPr>
+                <w:b/>
+                <w:spacing w:val="-5"/>
+                <w:sz w:val="24"/>
+              </w:rPr>
+              <w:t>3a }}</w:t>
             </w:r>
           </w:p>
         </w:tc>
@@ -2402,13 +2661,23 @@
                 <w:sz w:val="24"/>
               </w:rPr>
             </w:pPr>
+            <w:proofErr w:type="gramStart"/>
             <w:r>
               <w:rPr>
                 <w:b/>
                 <w:spacing w:val="-10"/>
                 <w:sz w:val="24"/>
               </w:rPr>
-              <w:t>{{ module3a }}</w:t>
+              <w:t>{{ module</w:t>
+            </w:r>
+            <w:proofErr w:type="gramEnd"/>
+            <w:r>
+              <w:rPr>
+                <w:b/>
+                <w:spacing w:val="-10"/>
+                <w:sz w:val="24"/>
+              </w:rPr>
+              <w:t>3a }}</w:t>
             </w:r>
           </w:p>
         </w:tc>
@@ -2469,23 +2738,19 @@
                 <w:sz w:val="24"/>
               </w:rPr>
             </w:pPr>
+            <w:proofErr w:type="gramStart"/>
             <w:r>
               <w:rPr>
                 <w:sz w:val="23"/>
               </w:rPr>
               <w:t>{{ q</w:t>
             </w:r>
+            <w:proofErr w:type="gramEnd"/>
             <w:r>
               <w:rPr>
                 <w:sz w:val="23"/>
               </w:rPr>
-              <w:t>3</w:t>
-            </w:r>
-            <w:r>
-              <w:rPr>
-                <w:sz w:val="23"/>
-              </w:rPr>
-              <w:t>b }}</w:t>
+              <w:t>3b }}</w:t>
             </w:r>
           </w:p>
         </w:tc>
@@ -2503,6 +2768,7 @@
                 <w:sz w:val="24"/>
               </w:rPr>
             </w:pPr>
+            <w:proofErr w:type="gramStart"/>
             <w:r>
               <w:rPr>
                 <w:spacing w:val="-5"/>
@@ -2515,7 +2781,15 @@
                 <w:spacing w:val="-5"/>
                 <w:sz w:val="24"/>
               </w:rPr>
-              <w:t>{{ co3b }}</w:t>
+              <w:t>{</w:t>
+            </w:r>
+            <w:proofErr w:type="gramEnd"/>
+            <w:r>
+              <w:rPr>
+                <w:spacing w:val="-5"/>
+                <w:sz w:val="24"/>
+              </w:rPr>
+              <w:t>{ co3b }}</w:t>
             </w:r>
           </w:p>
         </w:tc>
@@ -2534,6 +2808,7 @@
                 <w:sz w:val="24"/>
               </w:rPr>
             </w:pPr>
+            <w:proofErr w:type="gramStart"/>
             <w:r>
               <w:rPr>
                 <w:b/>
@@ -2548,7 +2823,32 @@
                 <w:spacing w:val="-5"/>
                 <w:sz w:val="24"/>
               </w:rPr>
-              <w:t>{{ level3b }}</w:t>
+              <w:t>{</w:t>
+            </w:r>
+            <w:proofErr w:type="gramEnd"/>
+            <w:r>
+              <w:rPr>
+                <w:b/>
+                <w:spacing w:val="-5"/>
+                <w:sz w:val="24"/>
+              </w:rPr>
+              <w:t xml:space="preserve">{ </w:t>
+            </w:r>
+            <w:r>
+              <w:rPr>
+                <w:b/>
+                <w:spacing w:val="-5"/>
+                <w:sz w:val="24"/>
+              </w:rPr>
+              <w:t>lvl</w:t>
+            </w:r>
+            <w:r>
+              <w:rPr>
+                <w:b/>
+                <w:spacing w:val="-5"/>
+                <w:sz w:val="24"/>
+              </w:rPr>
+              <w:t>3b }}</w:t>
             </w:r>
           </w:p>
         </w:tc>
@@ -2593,6 +2893,7 @@
                 <w:sz w:val="24"/>
               </w:rPr>
             </w:pPr>
+            <w:proofErr w:type="gramStart"/>
             <w:r>
               <w:rPr>
                 <w:b/>
@@ -2601,21 +2902,14 @@
               </w:rPr>
               <w:t>{{ module</w:t>
             </w:r>
+            <w:proofErr w:type="gramEnd"/>
             <w:r>
               <w:rPr>
                 <w:b/>
                 <w:spacing w:val="-10"/>
                 <w:sz w:val="24"/>
               </w:rPr>
-              <w:t>3</w:t>
-            </w:r>
-            <w:r>
-              <w:rPr>
-                <w:b/>
-                <w:spacing w:val="-10"/>
-                <w:sz w:val="24"/>
-              </w:rPr>
-              <w:t>b }}</w:t>
+              <w:t>3b }}</w:t>
             </w:r>
           </w:p>
         </w:tc>
@@ -2717,23 +3011,19 @@
                 <w:sz w:val="24"/>
               </w:rPr>
             </w:pPr>
+            <w:proofErr w:type="gramStart"/>
             <w:r>
               <w:rPr>
                 <w:sz w:val="23"/>
               </w:rPr>
               <w:t>{{ q</w:t>
             </w:r>
+            <w:proofErr w:type="gramEnd"/>
             <w:r>
               <w:rPr>
                 <w:sz w:val="23"/>
               </w:rPr>
-              <w:t>4a</w:t>
-            </w:r>
-            <w:r>
-              <w:rPr>
-                <w:sz w:val="23"/>
-              </w:rPr>
-              <w:t xml:space="preserve"> }}</w:t>
+              <w:t>4a }}</w:t>
             </w:r>
           </w:p>
         </w:tc>
@@ -2751,6 +3041,7 @@
                 <w:sz w:val="24"/>
               </w:rPr>
             </w:pPr>
+            <w:proofErr w:type="gramStart"/>
             <w:r>
               <w:rPr>
                 <w:spacing w:val="-5"/>
@@ -2763,7 +3054,15 @@
                 <w:spacing w:val="-5"/>
                 <w:sz w:val="24"/>
               </w:rPr>
-              <w:t>{{ co4a }}</w:t>
+              <w:t>{</w:t>
+            </w:r>
+            <w:proofErr w:type="gramEnd"/>
+            <w:r>
+              <w:rPr>
+                <w:spacing w:val="-5"/>
+                <w:sz w:val="24"/>
+              </w:rPr>
+              <w:t>{ co4a }}</w:t>
             </w:r>
           </w:p>
         </w:tc>
@@ -2782,6 +3081,7 @@
                 <w:sz w:val="24"/>
               </w:rPr>
             </w:pPr>
+            <w:proofErr w:type="gramStart"/>
             <w:r>
               <w:rPr>
                 <w:b/>
@@ -2796,7 +3096,32 @@
                 <w:spacing w:val="-5"/>
                 <w:sz w:val="24"/>
               </w:rPr>
-              <w:t>{{ level4a }}</w:t>
+              <w:t>{</w:t>
+            </w:r>
+            <w:proofErr w:type="gramEnd"/>
+            <w:r>
+              <w:rPr>
+                <w:b/>
+                <w:spacing w:val="-5"/>
+                <w:sz w:val="24"/>
+              </w:rPr>
+              <w:t xml:space="preserve">{ </w:t>
+            </w:r>
+            <w:r>
+              <w:rPr>
+                <w:b/>
+                <w:spacing w:val="-5"/>
+                <w:sz w:val="24"/>
+              </w:rPr>
+              <w:t>lvl</w:t>
+            </w:r>
+            <w:r>
+              <w:rPr>
+                <w:b/>
+                <w:spacing w:val="-5"/>
+                <w:sz w:val="24"/>
+              </w:rPr>
+              <w:t>4a }}</w:t>
             </w:r>
           </w:p>
         </w:tc>
@@ -2841,12 +3166,21 @@
                 <w:sz w:val="24"/>
               </w:rPr>
             </w:pPr>
-            <w:r>
-              <w:rPr>
-                <w:b/>
-                <w:sz w:val="24"/>
-              </w:rPr>
-              <w:t>{{ module4a }}</w:t>
+            <w:proofErr w:type="gramStart"/>
+            <w:r>
+              <w:rPr>
+                <w:b/>
+                <w:sz w:val="24"/>
+              </w:rPr>
+              <w:t>{{ module</w:t>
+            </w:r>
+            <w:proofErr w:type="gramEnd"/>
+            <w:r>
+              <w:rPr>
+                <w:b/>
+                <w:sz w:val="24"/>
+              </w:rPr>
+              <w:t>4a }}</w:t>
             </w:r>
           </w:p>
         </w:tc>
@@ -2909,23 +3243,19 @@
                 <w:sz w:val="24"/>
               </w:rPr>
             </w:pPr>
+            <w:proofErr w:type="gramStart"/>
             <w:r>
               <w:rPr>
                 <w:sz w:val="23"/>
               </w:rPr>
               <w:t>{{ q</w:t>
             </w:r>
+            <w:proofErr w:type="gramEnd"/>
             <w:r>
               <w:rPr>
                 <w:sz w:val="23"/>
               </w:rPr>
-              <w:t>4b</w:t>
-            </w:r>
-            <w:r>
-              <w:rPr>
-                <w:sz w:val="23"/>
-              </w:rPr>
-              <w:t xml:space="preserve"> }}</w:t>
+              <w:t>4b }}</w:t>
             </w:r>
           </w:p>
         </w:tc>
@@ -2952,6 +3282,7 @@
                 <w:sz w:val="24"/>
               </w:rPr>
             </w:pPr>
+            <w:proofErr w:type="gramStart"/>
             <w:r>
               <w:rPr>
                 <w:spacing w:val="-5"/>
@@ -2964,7 +3295,15 @@
                 <w:spacing w:val="-5"/>
                 <w:sz w:val="24"/>
               </w:rPr>
-              <w:t>{{ co4b }}</w:t>
+              <w:t>{</w:t>
+            </w:r>
+            <w:proofErr w:type="gramEnd"/>
+            <w:r>
+              <w:rPr>
+                <w:spacing w:val="-5"/>
+                <w:sz w:val="24"/>
+              </w:rPr>
+              <w:t>{ co4b }}</w:t>
             </w:r>
           </w:p>
         </w:tc>
@@ -2992,6 +3331,7 @@
                 <w:sz w:val="24"/>
               </w:rPr>
             </w:pPr>
+            <w:proofErr w:type="gramStart"/>
             <w:r>
               <w:rPr>
                 <w:b/>
@@ -3006,7 +3346,32 @@
                 <w:spacing w:val="-5"/>
                 <w:sz w:val="24"/>
               </w:rPr>
-              <w:t>{{ level4b }}</w:t>
+              <w:t>{</w:t>
+            </w:r>
+            <w:proofErr w:type="gramEnd"/>
+            <w:r>
+              <w:rPr>
+                <w:b/>
+                <w:spacing w:val="-5"/>
+                <w:sz w:val="24"/>
+              </w:rPr>
+              <w:t xml:space="preserve">{ </w:t>
+            </w:r>
+            <w:r>
+              <w:rPr>
+                <w:b/>
+                <w:spacing w:val="-5"/>
+                <w:sz w:val="24"/>
+              </w:rPr>
+              <w:t>lvl</w:t>
+            </w:r>
+            <w:r>
+              <w:rPr>
+                <w:b/>
+                <w:spacing w:val="-5"/>
+                <w:sz w:val="24"/>
+              </w:rPr>
+              <w:t>4b }}</w:t>
             </w:r>
           </w:p>
         </w:tc>
@@ -3059,6 +3424,7 @@
                 <w:sz w:val="24"/>
               </w:rPr>
             </w:pPr>
+            <w:proofErr w:type="gramStart"/>
             <w:r>
               <w:rPr>
                 <w:b/>
@@ -3067,21 +3433,14 @@
               </w:rPr>
               <w:t>{{ module</w:t>
             </w:r>
+            <w:proofErr w:type="gramEnd"/>
             <w:r>
               <w:rPr>
                 <w:b/>
                 <w:spacing w:val="-10"/>
                 <w:sz w:val="24"/>
               </w:rPr>
-              <w:t>4</w:t>
-            </w:r>
-            <w:r>
-              <w:rPr>
-                <w:b/>
-                <w:spacing w:val="-10"/>
-                <w:sz w:val="24"/>
-              </w:rPr>
-              <w:t>b }}</w:t>
+              <w:t>4b }}</w:t>
             </w:r>
           </w:p>
         </w:tc>

</xml_diff>

<commit_message>
Question Paper Template Correction
[FIX] AutoQPGen :: /static/DocxTemplate/QuestionPaperTemplate_10_5.docx :: CO column values will appear bold from now on, how it should be.
</commit_message>
<xml_diff>
--- a/static/DocxTemplates/QuestionPaperTemplate_10_5.docx
+++ b/static/DocxTemplates/QuestionPaperTemplate_10_5.docx
@@ -125,7 +125,7 @@
           </mc:Choice>
           <mc:Fallback>
             <w:pict>
-              <v:shape w14:anchorId="7853F155" id="Graphic 2" o:spid="_x0000_s1026" style="position:absolute;margin-left:0;margin-top:93pt;width:595.35pt;height:1.45pt;z-index:15729152;visibility:visible;mso-wrap-style:square;mso-wrap-distance-left:0;mso-wrap-distance-top:0;mso-wrap-distance-right:0;mso-wrap-distance-bottom:0;mso-position-horizontal:absolute;mso-position-horizontal-relative:page;mso-position-vertical:absolute;mso-position-vertical-relative:page;v-text-anchor:top" coordsize="7560945,18415" o:gfxdata="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" path="m,17810l7560564,e" filled="f">
+              <v:shape w14:anchorId="22CFE58A" id="Graphic 2" o:spid="_x0000_s1026" style="position:absolute;margin-left:0;margin-top:93pt;width:595.35pt;height:1.45pt;z-index:15729152;visibility:visible;mso-wrap-style:square;mso-wrap-distance-left:0;mso-wrap-distance-top:0;mso-wrap-distance-right:0;mso-wrap-distance-bottom:0;mso-position-horizontal:absolute;mso-position-horizontal-relative:page;mso-position-vertical:absolute;mso-position-vertical-relative:page;v-text-anchor:top" coordsize="7560945,18415" o:gfxdata="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" path="m,17810l7560564,e" filled="f">
                 <v:path arrowok="t"/>
                 <w10:wrap anchorx="page" anchory="page"/>
               </v:shape>
@@ -1530,12 +1530,14 @@
               <w:spacing w:before="252"/>
               <w:ind w:left="3" w:right="18"/>
               <w:rPr>
+                <w:b/>
                 <w:sz w:val="24"/>
               </w:rPr>
             </w:pPr>
             <w:proofErr w:type="gramStart"/>
             <w:r>
               <w:rPr>
+                <w:b/>
                 <w:spacing w:val="-5"/>
                 <w:sz w:val="24"/>
               </w:rPr>
@@ -1543,6 +1545,7 @@
             </w:r>
             <w:r>
               <w:rPr>
+                <w:b/>
                 <w:spacing w:val="-5"/>
                 <w:sz w:val="24"/>
               </w:rPr>
@@ -1551,6 +1554,7 @@
             <w:proofErr w:type="gramEnd"/>
             <w:r>
               <w:rPr>
+                <w:b/>
                 <w:spacing w:val="-5"/>
                 <w:sz w:val="24"/>
               </w:rPr>
@@ -1762,12 +1766,14 @@
               <w:spacing w:before="14"/>
               <w:ind w:left="3" w:right="18"/>
               <w:rPr>
+                <w:b/>
                 <w:sz w:val="24"/>
               </w:rPr>
             </w:pPr>
             <w:proofErr w:type="gramStart"/>
             <w:r>
               <w:rPr>
+                <w:b/>
                 <w:spacing w:val="-5"/>
                 <w:sz w:val="24"/>
               </w:rPr>
@@ -1775,6 +1781,7 @@
             </w:r>
             <w:r>
               <w:rPr>
+                <w:b/>
                 <w:spacing w:val="-5"/>
                 <w:sz w:val="24"/>
               </w:rPr>
@@ -1783,6 +1790,7 @@
             <w:proofErr w:type="gramEnd"/>
             <w:r>
               <w:rPr>
+                <w:b/>
                 <w:spacing w:val="-5"/>
                 <w:sz w:val="24"/>
               </w:rPr>
@@ -2033,12 +2041,14 @@
               <w:spacing w:before="120"/>
               <w:ind w:left="3" w:right="18"/>
               <w:rPr>
+                <w:b/>
                 <w:sz w:val="24"/>
               </w:rPr>
             </w:pPr>
             <w:proofErr w:type="gramStart"/>
             <w:r>
               <w:rPr>
+                <w:b/>
                 <w:spacing w:val="-5"/>
                 <w:sz w:val="24"/>
               </w:rPr>
@@ -2046,6 +2056,7 @@
             </w:r>
             <w:r>
               <w:rPr>
+                <w:b/>
                 <w:spacing w:val="-5"/>
                 <w:sz w:val="24"/>
               </w:rPr>
@@ -2054,6 +2065,7 @@
             <w:proofErr w:type="gramEnd"/>
             <w:r>
               <w:rPr>
+                <w:b/>
                 <w:spacing w:val="-5"/>
                 <w:sz w:val="24"/>
               </w:rPr>
@@ -2263,12 +2275,14 @@
               <w:spacing w:before="132"/>
               <w:ind w:left="3" w:right="18"/>
               <w:rPr>
+                <w:b/>
                 <w:sz w:val="24"/>
               </w:rPr>
             </w:pPr>
             <w:proofErr w:type="gramStart"/>
             <w:r>
               <w:rPr>
+                <w:b/>
                 <w:spacing w:val="-5"/>
                 <w:sz w:val="24"/>
               </w:rPr>
@@ -2276,6 +2290,7 @@
             </w:r>
             <w:r>
               <w:rPr>
+                <w:b/>
                 <w:spacing w:val="-5"/>
                 <w:sz w:val="24"/>
               </w:rPr>
@@ -2284,6 +2299,7 @@
             <w:proofErr w:type="gramEnd"/>
             <w:r>
               <w:rPr>
+                <w:b/>
                 <w:spacing w:val="-5"/>
                 <w:sz w:val="24"/>
               </w:rPr>
@@ -2524,12 +2540,14 @@
               <w:spacing w:before="133"/>
               <w:ind w:left="3" w:right="18"/>
               <w:rPr>
+                <w:b/>
                 <w:sz w:val="24"/>
               </w:rPr>
             </w:pPr>
             <w:proofErr w:type="gramStart"/>
             <w:r>
               <w:rPr>
+                <w:b/>
                 <w:spacing w:val="-5"/>
                 <w:sz w:val="24"/>
               </w:rPr>
@@ -2537,6 +2555,7 @@
             </w:r>
             <w:r>
               <w:rPr>
+                <w:b/>
                 <w:spacing w:val="-5"/>
                 <w:sz w:val="24"/>
               </w:rPr>
@@ -2545,6 +2564,7 @@
             <w:proofErr w:type="gramEnd"/>
             <w:r>
               <w:rPr>
+                <w:b/>
                 <w:spacing w:val="-5"/>
                 <w:sz w:val="24"/>
               </w:rPr>
@@ -2765,12 +2785,14 @@
               <w:spacing w:before="125"/>
               <w:ind w:left="3" w:right="18"/>
               <w:rPr>
+                <w:b/>
                 <w:sz w:val="24"/>
               </w:rPr>
             </w:pPr>
             <w:proofErr w:type="gramStart"/>
             <w:r>
               <w:rPr>
+                <w:b/>
                 <w:spacing w:val="-5"/>
                 <w:sz w:val="24"/>
               </w:rPr>
@@ -2778,6 +2800,7 @@
             </w:r>
             <w:r>
               <w:rPr>
+                <w:b/>
                 <w:spacing w:val="-5"/>
                 <w:sz w:val="24"/>
               </w:rPr>
@@ -2786,6 +2809,7 @@
             <w:proofErr w:type="gramEnd"/>
             <w:r>
               <w:rPr>
+                <w:b/>
                 <w:spacing w:val="-5"/>
                 <w:sz w:val="24"/>
               </w:rPr>
@@ -3038,12 +3062,14 @@
               <w:spacing w:before="132"/>
               <w:ind w:left="3" w:right="18"/>
               <w:rPr>
+                <w:b/>
                 <w:sz w:val="24"/>
               </w:rPr>
             </w:pPr>
             <w:proofErr w:type="gramStart"/>
             <w:r>
               <w:rPr>
+                <w:b/>
                 <w:spacing w:val="-5"/>
                 <w:sz w:val="24"/>
               </w:rPr>
@@ -3051,6 +3077,7 @@
             </w:r>
             <w:r>
               <w:rPr>
+                <w:b/>
                 <w:spacing w:val="-5"/>
                 <w:sz w:val="24"/>
               </w:rPr>
@@ -3059,6 +3086,7 @@
             <w:proofErr w:type="gramEnd"/>
             <w:r>
               <w:rPr>
+                <w:b/>
                 <w:spacing w:val="-5"/>
                 <w:sz w:val="24"/>
               </w:rPr>
@@ -3279,12 +3307,14 @@
               <w:pStyle w:val="TableParagraph"/>
               <w:ind w:left="3" w:right="18"/>
               <w:rPr>
+                <w:b/>
                 <w:sz w:val="24"/>
               </w:rPr>
             </w:pPr>
             <w:proofErr w:type="gramStart"/>
             <w:r>
               <w:rPr>
+                <w:b/>
                 <w:spacing w:val="-5"/>
                 <w:sz w:val="24"/>
               </w:rPr>
@@ -3292,6 +3322,7 @@
             </w:r>
             <w:r>
               <w:rPr>
+                <w:b/>
                 <w:spacing w:val="-5"/>
                 <w:sz w:val="24"/>
               </w:rPr>
@@ -3300,6 +3331,7 @@
             <w:proofErr w:type="gramEnd"/>
             <w:r>
               <w:rPr>
+                <w:b/>
                 <w:spacing w:val="-5"/>
                 <w:sz w:val="24"/>
               </w:rPr>

</xml_diff>